<commit_message>
update screenshot for list orders endpoint
</commit_message>
<xml_diff>
--- a/manual_test_postman.docx
+++ b/manual_test_postman.docx
@@ -140,33 +140,7 @@
           <w:sz w:val="24"/>
           <w:szCs w:val="24"/>
         </w:rPr>
-        <w:t>1)</w:t>
-      </w:r>
-      <w:r>
-        <w:rPr>
-          <w:rFonts w:hint="default" w:ascii="Calibri" w:hAnsi="Calibri" w:cs="Calibri" w:eastAsiaTheme="minorEastAsia"/>
-          <w:i w:val="0"/>
-          <w:iCs w:val="0"/>
-          <w:caps w:val="0"/>
-          <w:color w:val="080808"/>
-          <w:spacing w:val="0"/>
-          <w:sz w:val="24"/>
-          <w:szCs w:val="24"/>
-        </w:rPr>
-        <w:t>     </w:t>
-      </w:r>
-      <w:r>
-        <w:rPr>
-          <w:rFonts w:hint="default" w:ascii="Calibri" w:hAnsi="Calibri" w:cs="Calibri" w:eastAsiaTheme="minorEastAsia"/>
-          <w:i w:val="0"/>
-          <w:iCs w:val="0"/>
-          <w:caps w:val="0"/>
-          <w:color w:val="080808"/>
-          <w:spacing w:val="0"/>
-          <w:sz w:val="24"/>
-          <w:szCs w:val="24"/>
-        </w:rPr>
-        <w:t>You need to login first. All endpoints are</w:t>
+        <w:t>1)     You need to login first. All endpoints are</w:t>
       </w:r>
       <w:r>
         <w:rPr>
@@ -685,33 +659,7 @@
           <w:sz w:val="24"/>
           <w:szCs w:val="24"/>
         </w:rPr>
-        <w:t>2)</w:t>
-      </w:r>
-      <w:r>
-        <w:rPr>
-          <w:rFonts w:hint="default" w:ascii="Calibri" w:hAnsi="Calibri" w:cs="Calibri" w:eastAsiaTheme="minorEastAsia"/>
-          <w:i w:val="0"/>
-          <w:iCs w:val="0"/>
-          <w:caps w:val="0"/>
-          <w:color w:val="080808"/>
-          <w:spacing w:val="0"/>
-          <w:sz w:val="24"/>
-          <w:szCs w:val="24"/>
-        </w:rPr>
-        <w:t>     </w:t>
-      </w:r>
-      <w:r>
-        <w:rPr>
-          <w:rFonts w:hint="default" w:ascii="Calibri" w:hAnsi="Calibri" w:cs="Calibri" w:eastAsiaTheme="minorEastAsia"/>
-          <w:i w:val="0"/>
-          <w:iCs w:val="0"/>
-          <w:caps w:val="0"/>
-          <w:color w:val="080808"/>
-          <w:spacing w:val="0"/>
-          <w:sz w:val="24"/>
-          <w:szCs w:val="24"/>
-        </w:rPr>
-        <w:t>You can list all assets via asset/all endpoint.If you request with admin user then all user assets are listed, if you request</w:t>
+        <w:t>2)     You can list all assets via asset/all endpoint.If you request with admin user then all user assets are listed, if you request</w:t>
       </w:r>
       <w:r>
         <w:rPr>
@@ -1418,33 +1366,7 @@
           <w:sz w:val="24"/>
           <w:szCs w:val="24"/>
         </w:rPr>
-        <w:t>3)</w:t>
-      </w:r>
-      <w:r>
-        <w:rPr>
-          <w:rFonts w:hint="default" w:ascii="Calibri" w:hAnsi="Calibri" w:cs="Calibri" w:eastAsiaTheme="minorEastAsia"/>
-          <w:i w:val="0"/>
-          <w:iCs w:val="0"/>
-          <w:caps w:val="0"/>
-          <w:color w:val="080808"/>
-          <w:spacing w:val="0"/>
-          <w:sz w:val="24"/>
-          <w:szCs w:val="24"/>
-        </w:rPr>
-        <w:t>     </w:t>
-      </w:r>
-      <w:r>
-        <w:rPr>
-          <w:rFonts w:hint="default" w:ascii="Calibri" w:hAnsi="Calibri" w:cs="Calibri" w:eastAsiaTheme="minorEastAsia"/>
-          <w:i w:val="0"/>
-          <w:iCs w:val="0"/>
-          <w:caps w:val="0"/>
-          <w:color w:val="080808"/>
-          <w:spacing w:val="0"/>
-          <w:sz w:val="24"/>
-          <w:szCs w:val="24"/>
-        </w:rPr>
-        <w:t>Order</w:t>
+        <w:t>3)     Order</w:t>
       </w:r>
       <w:r>
         <w:rPr>
@@ -1460,8 +1382,6 @@
         </w:rPr>
         <w:t>s</w:t>
       </w:r>
-      <w:bookmarkStart w:id="0" w:name="_GoBack"/>
-      <w:bookmarkEnd w:id="0"/>
       <w:r>
         <w:rPr>
           <w:rFonts w:hint="default" w:ascii="Calibri" w:hAnsi="Calibri" w:cs="Calibri" w:eastAsiaTheme="minorEastAsia"/>
@@ -1975,9 +1895,9 @@
       <w:r>
         <w:drawing>
           <wp:inline distT="0" distB="0" distL="114300" distR="114300">
-            <wp:extent cx="5266690" cy="3589655"/>
-            <wp:effectExtent l="0" t="0" r="10160" b="10795"/>
-            <wp:docPr id="4" name="Picture 4"/>
+            <wp:extent cx="5272405" cy="3432810"/>
+            <wp:effectExtent l="0" t="0" r="4445" b="15240"/>
+            <wp:docPr id="7" name="Picture 1"/>
             <wp:cNvGraphicFramePr>
               <a:graphicFrameLocks xmlns:a="http://schemas.openxmlformats.org/drawingml/2006/main" noChangeAspect="1"/>
             </wp:cNvGraphicFramePr>
@@ -1985,7 +1905,7 @@
               <a:graphicData uri="http://schemas.openxmlformats.org/drawingml/2006/picture">
                 <pic:pic xmlns:pic="http://schemas.openxmlformats.org/drawingml/2006/picture">
                   <pic:nvPicPr>
-                    <pic:cNvPr id="4" name="Picture 4"/>
+                    <pic:cNvPr id="7" name="Picture 1"/>
                     <pic:cNvPicPr>
                       <a:picLocks noChangeAspect="1"/>
                     </pic:cNvPicPr>
@@ -1999,7 +1919,7 @@
                   <pic:spPr>
                     <a:xfrm>
                       <a:off x="0" y="0"/>
-                      <a:ext cx="5266690" cy="3589655"/>
+                      <a:ext cx="5272405" cy="3432810"/>
                     </a:xfrm>
                     <a:prstGeom prst="rect">
                       <a:avLst/>
@@ -2015,6 +1935,8 @@
           </wp:inline>
         </w:drawing>
       </w:r>
+      <w:bookmarkStart w:id="0" w:name="_GoBack"/>
+      <w:bookmarkEnd w:id="0"/>
     </w:p>
     <w:p>
       <w:pPr>
@@ -2095,33 +2017,7 @@
           <w:sz w:val="24"/>
           <w:szCs w:val="24"/>
         </w:rPr>
-        <w:t>5)</w:t>
-      </w:r>
-      <w:r>
-        <w:rPr>
-          <w:rFonts w:hint="default" w:ascii="Calibri" w:hAnsi="Calibri" w:cs="Calibri" w:eastAsiaTheme="minorEastAsia"/>
-          <w:i w:val="0"/>
-          <w:iCs w:val="0"/>
-          <w:caps w:val="0"/>
-          <w:color w:val="080808"/>
-          <w:spacing w:val="0"/>
-          <w:sz w:val="24"/>
-          <w:szCs w:val="24"/>
-        </w:rPr>
-        <w:t>     </w:t>
-      </w:r>
-      <w:r>
-        <w:rPr>
-          <w:rFonts w:hint="default" w:ascii="Calibri" w:hAnsi="Calibri" w:cs="Calibri" w:eastAsiaTheme="minorEastAsia"/>
-          <w:i w:val="0"/>
-          <w:iCs w:val="0"/>
-          <w:caps w:val="0"/>
-          <w:color w:val="080808"/>
-          <w:spacing w:val="0"/>
-          <w:sz w:val="24"/>
-          <w:szCs w:val="24"/>
-        </w:rPr>
-        <w:t>You can cancel order by orders/cancel endpoint.</w:t>
+        <w:t>5)     You can cancel order by orders/cancel endpoint.</w:t>
       </w:r>
       <w:r>
         <w:rPr>
@@ -2482,20 +2378,7 @@
           <w:sz w:val="24"/>
           <w:szCs w:val="24"/>
         </w:rPr>
-        <w:t>     </w:t>
-      </w:r>
-      <w:r>
-        <w:rPr>
-          <w:rFonts w:hint="default" w:ascii="Calibri" w:hAnsi="Calibri" w:cs="Calibri" w:eastAsiaTheme="minorEastAsia"/>
-          <w:i w:val="0"/>
-          <w:iCs w:val="0"/>
-          <w:caps w:val="0"/>
-          <w:color w:val="080808"/>
-          <w:spacing w:val="0"/>
-          <w:sz w:val="24"/>
-          <w:szCs w:val="24"/>
-        </w:rPr>
-        <w:t>You can match orders so that order transaction</w:t>
+        <w:t>     You can match orders so that order transaction</w:t>
       </w:r>
       <w:r>
         <w:rPr>
@@ -2559,6 +2442,7 @@
         <w:keepLines w:val="0"/>
         <w:widowControl/>
         <w:numPr>
+          <w:ilvl w:val="0"/>
           <w:numId w:val="0"/>
         </w:numPr>
         <w:suppressLineNumbers w:val="0"/>
@@ -2583,6 +2467,7 @@
         <w:keepLines w:val="0"/>
         <w:widowControl/>
         <w:numPr>
+          <w:ilvl w:val="0"/>
           <w:numId w:val="0"/>
         </w:numPr>
         <w:suppressLineNumbers w:val="0"/>
@@ -2796,11 +2681,11 @@
     <w:lsdException w:unhideWhenUsed="0" w:uiPriority="0" w:semiHidden="0" w:name="HTML Code"/>
     <w:lsdException w:unhideWhenUsed="0" w:uiPriority="0" w:semiHidden="0" w:name="HTML Definition"/>
     <w:lsdException w:unhideWhenUsed="0" w:uiPriority="0" w:semiHidden="0" w:name="HTML Keyboard"/>
-    <w:lsdException w:unhideWhenUsed="0" w:uiPriority="0" w:semiHidden="0" w:name="HTML Preformatted"/>
+    <w:lsdException w:qFormat="1" w:unhideWhenUsed="0" w:uiPriority="0" w:semiHidden="0" w:name="HTML Preformatted"/>
     <w:lsdException w:unhideWhenUsed="0" w:uiPriority="0" w:semiHidden="0" w:name="HTML Sample"/>
     <w:lsdException w:unhideWhenUsed="0" w:uiPriority="0" w:semiHidden="0" w:name="HTML Typewriter"/>
     <w:lsdException w:unhideWhenUsed="0" w:uiPriority="0" w:semiHidden="0" w:name="HTML Variable"/>
-    <w:lsdException w:unhideWhenUsed="0" w:uiPriority="0" w:name="Normal Table"/>
+    <w:lsdException w:qFormat="1" w:unhideWhenUsed="0" w:uiPriority="0" w:name="Normal Table"/>
     <w:lsdException w:unhideWhenUsed="0" w:uiPriority="0" w:semiHidden="0" w:name="annotation subject"/>
     <w:lsdException w:unhideWhenUsed="0" w:uiPriority="0" w:semiHidden="0" w:name="Table Simple 1"/>
     <w:lsdException w:unhideWhenUsed="0" w:uiPriority="0" w:semiHidden="0" w:name="Table Simple 2"/>
@@ -2963,6 +2848,7 @@
   <w:style w:type="table" w:default="1" w:styleId="3">
     <w:name w:val="Normal Table"/>
     <w:semiHidden/>
+    <w:qFormat/>
     <w:uiPriority w:val="0"/>
     <w:tblPr>
       <w:tblCellMar>
@@ -2975,6 +2861,7 @@
   </w:style>
   <w:style w:type="paragraph" w:styleId="4">
     <w:name w:val="HTML Preformatted"/>
+    <w:qFormat/>
     <w:uiPriority w:val="0"/>
     <w:pPr>
       <w:tabs>
@@ -3014,6 +2901,7 @@
       <w:jc w:val="left"/>
     </w:pPr>
     <w:rPr>
+      <w:rFonts w:ascii="Times New Roman" w:hAnsi="Times New Roman" w:eastAsia="SimSun" w:cs="Times New Roman"/>
       <w:kern w:val="0"/>
       <w:sz w:val="24"/>
       <w:szCs w:val="24"/>

</xml_diff>